<commit_message>
fixing template kartu persediaan
</commit_message>
<xml_diff>
--- a/public/assets/template/template_cetak_kartu.docx
+++ b/public/assets/template/template_cetak_kartu.docx
@@ -593,14 +593,60 @@
               <w:jc w:val="center"/>
             </w:pPr>
             <w:r>
-              <w:t>No. Bon/</w:t>
-            </w:r>
+              <w:t xml:space="preserve">No. Bon/ </w:t>
+            </w:r>
+            <w:proofErr w:type="spellStart"/>
+            <w:r>
+              <w:t>Faktur</w:t>
+            </w:r>
+            <w:proofErr w:type="spellEnd"/>
+          </w:p>
+        </w:tc>
+        <w:tc>
+          <w:tcPr>
+            <w:tcW w:w="292" w:type="pct"/>
+          </w:tcPr>
+          <w:p>
+            <w:pPr>
+              <w:jc w:val="center"/>
+            </w:pPr>
+            <w:proofErr w:type="spellStart"/>
+            <w:r>
+              <w:t>Tgl</w:t>
+            </w:r>
+            <w:proofErr w:type="spellEnd"/>
+            <w:r>
+              <w:t xml:space="preserve"> M/K</w:t>
+            </w:r>
+          </w:p>
+        </w:tc>
+        <w:tc>
+          <w:tcPr>
+            <w:tcW w:w="789" w:type="pct"/>
+          </w:tcPr>
+          <w:p>
+            <w:pPr>
+              <w:jc w:val="center"/>
+            </w:pPr>
+            <w:proofErr w:type="spellStart"/>
+            <w:r>
+              <w:t>Uraian</w:t>
+            </w:r>
+            <w:proofErr w:type="spellEnd"/>
             <w:r>
               <w:t xml:space="preserve"> </w:t>
             </w:r>
             <w:proofErr w:type="spellStart"/>
             <w:r>
-              <w:t>Faktur</w:t>
+              <w:t>Pemasukan</w:t>
+            </w:r>
+            <w:proofErr w:type="spellEnd"/>
+            <w:r>
+              <w:t xml:space="preserve">/ </w:t>
+            </w:r>
+            <w:proofErr w:type="spellStart"/>
+            <w:r>
+              <w:t>Pengeluaran</w:t>
             </w:r>
             <w:proofErr w:type="spellEnd"/>
           </w:p>
@@ -613,45 +659,27 @@
             <w:pPr>
               <w:jc w:val="center"/>
             </w:pPr>
-            <w:proofErr w:type="spellStart"/>
-            <w:r>
-              <w:t>Tgl</w:t>
-            </w:r>
-            <w:proofErr w:type="spellEnd"/>
-            <w:r>
-              <w:t xml:space="preserve"> M/K</w:t>
-            </w:r>
-          </w:p>
-        </w:tc>
-        <w:tc>
-          <w:tcPr>
-            <w:tcW w:w="789" w:type="pct"/>
-          </w:tcPr>
-          <w:p>
-            <w:pPr>
-              <w:jc w:val="center"/>
-            </w:pPr>
-            <w:proofErr w:type="spellStart"/>
-            <w:r>
-              <w:t>Uraian</w:t>
-            </w:r>
-            <w:proofErr w:type="spellEnd"/>
-            <w:r>
-              <w:t xml:space="preserve"> </w:t>
-            </w:r>
-            <w:proofErr w:type="spellStart"/>
-            <w:r>
-              <w:t>Pemasukan</w:t>
-            </w:r>
-            <w:proofErr w:type="spellEnd"/>
-            <w:r>
-              <w:t xml:space="preserve">/ </w:t>
-            </w:r>
-            <w:proofErr w:type="spellStart"/>
-            <w:r>
-              <w:t>Pengeluaran</w:t>
-            </w:r>
-            <w:proofErr w:type="spellEnd"/>
+            <w:r>
+              <w:t>Masuk (M)</w:t>
+            </w:r>
+          </w:p>
+        </w:tc>
+        <w:tc>
+          <w:tcPr>
+            <w:tcW w:w="264" w:type="pct"/>
+          </w:tcPr>
+          <w:p>
+            <w:pPr>
+              <w:jc w:val="center"/>
+            </w:pPr>
+            <w:proofErr w:type="spellStart"/>
+            <w:r>
+              <w:t>Keluar</w:t>
+            </w:r>
+            <w:proofErr w:type="spellEnd"/>
+            <w:r>
+              <w:t xml:space="preserve"> (K)</w:t>
+            </w:r>
           </w:p>
         </w:tc>
         <w:tc>
@@ -663,37 +691,6 @@
               <w:jc w:val="center"/>
             </w:pPr>
             <w:r>
-              <w:t>Masuk (M)</w:t>
-            </w:r>
-          </w:p>
-        </w:tc>
-        <w:tc>
-          <w:tcPr>
-            <w:tcW w:w="264" w:type="pct"/>
-          </w:tcPr>
-          <w:p>
-            <w:pPr>
-              <w:jc w:val="center"/>
-            </w:pPr>
-            <w:proofErr w:type="spellStart"/>
-            <w:r>
-              <w:t>Keluar</w:t>
-            </w:r>
-            <w:proofErr w:type="spellEnd"/>
-            <w:r>
-              <w:t xml:space="preserve"> (K)</w:t>
-            </w:r>
-          </w:p>
-        </w:tc>
-        <w:tc>
-          <w:tcPr>
-            <w:tcW w:w="292" w:type="pct"/>
-          </w:tcPr>
-          <w:p>
-            <w:pPr>
-              <w:jc w:val="center"/>
-            </w:pPr>
-            <w:r>
               <w:t>Sisa Barang</w:t>
             </w:r>
           </w:p>
@@ -720,10 +717,7 @@
               <w:jc w:val="center"/>
             </w:pPr>
             <w:r>
-              <w:t>No. Bon/</w:t>
-            </w:r>
-            <w:r>
-              <w:t xml:space="preserve"> </w:t>
+              <w:t xml:space="preserve">No. Bon/ </w:t>
             </w:r>
             <w:proofErr w:type="spellStart"/>
             <w:r>
@@ -1017,7 +1011,17 @@
           </w:tcPr>
           <w:p>
             <w:r>
-              <w:t>${row}</w:t>
+              <w:t>${</w:t>
+            </w:r>
+            <w:proofErr w:type="spellStart"/>
+            <w:r>
+              <w:t>rowIdentifier</w:t>
+            </w:r>
+            <w:proofErr w:type="spellEnd"/>
+          </w:p>
+          <w:p>
+            <w:r>
+              <w:t>}</w:t>
             </w:r>
           </w:p>
         </w:tc>
@@ -1027,7 +1031,17 @@
           </w:tcPr>
           <w:p>
             <w:r>
-              <w:t>${row}</w:t>
+              <w:t>${</w:t>
+            </w:r>
+            <w:proofErr w:type="spellStart"/>
+            <w:r>
+              <w:t>rowIdentifier</w:t>
+            </w:r>
+            <w:proofErr w:type="spellEnd"/>
+          </w:p>
+          <w:p>
+            <w:r>
+              <w:t>}</w:t>
             </w:r>
           </w:p>
         </w:tc>
@@ -1127,7 +1141,17 @@
           </w:tcPr>
           <w:p>
             <w:r>
-              <w:t>${row}</w:t>
+              <w:t>${</w:t>
+            </w:r>
+            <w:proofErr w:type="spellStart"/>
+            <w:r>
+              <w:t>rowIdentifier</w:t>
+            </w:r>
+            <w:proofErr w:type="spellEnd"/>
+          </w:p>
+          <w:p>
+            <w:r>
+              <w:t>}</w:t>
             </w:r>
           </w:p>
         </w:tc>
@@ -1137,7 +1161,17 @@
           </w:tcPr>
           <w:p>
             <w:r>
-              <w:t>${row}</w:t>
+              <w:t>${</w:t>
+            </w:r>
+            <w:proofErr w:type="spellStart"/>
+            <w:r>
+              <w:t>rowIdentifier</w:t>
+            </w:r>
+            <w:proofErr w:type="spellEnd"/>
+          </w:p>
+          <w:p>
+            <w:r>
+              <w:t>}</w:t>
             </w:r>
           </w:p>
         </w:tc>
@@ -1650,7 +1684,6 @@
   <w:style w:type="character" w:default="1" w:styleId="DefaultParagraphFont">
     <w:name w:val="Default Paragraph Font"/>
     <w:uiPriority w:val="1"/>
-    <w:semiHidden/>
     <w:unhideWhenUsed/>
   </w:style>
   <w:style w:type="table" w:default="1" w:styleId="TableNormal">

</xml_diff>